<commit_message>
RDBMS Concepts - Morning, Assignment Completed
</commit_message>
<xml_diff>
--- a/RDBMS Concepts - Morning/Morning_RDBMS.docx
+++ b/RDBMS Concepts - Morning/Morning_RDBMS.docx
@@ -18,26 +18,6 @@
         </w:rPr>
         <w:t>ASSIGNMENT:</w:t>
       </w:r>
-    </w:p>
-    <w:p>
-      <w:pPr>
-        <w:pStyle w:val="Standard"/>
-        <w:rPr>
-          <w:rFonts w:hint="eastAsia"/>
-          <w:b/>
-          <w:bCs/>
-        </w:rPr>
-      </w:pPr>
-    </w:p>
-    <w:p>
-      <w:pPr>
-        <w:pStyle w:val="Standard"/>
-        <w:rPr>
-          <w:rFonts w:hint="eastAsia"/>
-          <w:b/>
-          <w:bCs/>
-        </w:rPr>
-      </w:pPr>
     </w:p>
     <w:p>
       <w:pPr>
@@ -174,6 +154,9 @@
     <w:p>
       <w:pPr>
         <w:pStyle w:val="Standard"/>
+        <w:rPr>
+          <w:rFonts w:hint="eastAsia"/>
+        </w:rPr>
       </w:pPr>
     </w:p>
     <w:p>
@@ -190,35 +173,79 @@
     <w:p>
       <w:pPr>
         <w:pStyle w:val="Standard"/>
-        <w:rPr>
-          <w:rFonts w:hint="eastAsia"/>
-        </w:rPr>
-      </w:pPr>
-      <w:r>
-        <w:t xml:space="preserve"> Custid </w:t>
+      </w:pPr>
+      <w:r>
+        <w:t xml:space="preserve">Custid </w:t>
       </w:r>
       <w:r>
         <w:sym w:font="Wingdings" w:char="F0E0"/>
       </w:r>
       <w:r>
-        <w:t xml:space="preserve"> CustName, AccountManager, AccountManagerRoom, ContactName1, ContactName2</w:t>
-      </w:r>
-    </w:p>
-    <w:p>
-      <w:pPr>
-        <w:pStyle w:val="Standard"/>
-        <w:rPr>
-          <w:rFonts w:hint="eastAsia"/>
-        </w:rPr>
-      </w:pPr>
-      <w:r>
-        <w:rPr>
-          <w:b/>
-          <w:bCs/>
-        </w:rPr>
+        <w:t xml:space="preserve"> CustName</w:t>
+      </w:r>
+    </w:p>
+    <w:p>
+      <w:pPr>
+        <w:pStyle w:val="Standard"/>
+      </w:pPr>
+      <w:r>
+        <w:t xml:space="preserve">Custid </w:t>
+      </w:r>
+      <w:r>
+        <w:sym w:font="Wingdings" w:char="F0E0"/>
+      </w:r>
+      <w:r>
+        <w:t xml:space="preserve"> AccountManager</w:t>
+      </w:r>
+    </w:p>
+    <w:p>
+      <w:pPr>
+        <w:pStyle w:val="Standard"/>
+      </w:pPr>
+      <w:r>
+        <w:t xml:space="preserve">Custid </w:t>
+      </w:r>
+      <w:r>
+        <w:sym w:font="Wingdings" w:char="F0E0"/>
+      </w:r>
+      <w:r>
         <w:t xml:space="preserve"> </w:t>
       </w:r>
       <w:r>
+        <w:t>ContactName</w:t>
+      </w:r>
+      <w:r>
+        <w:t>1</w:t>
+      </w:r>
+    </w:p>
+    <w:p>
+      <w:pPr>
+        <w:pStyle w:val="Standard"/>
+        <w:rPr>
+          <w:rFonts w:hint="eastAsia"/>
+        </w:rPr>
+      </w:pPr>
+      <w:r>
+        <w:t xml:space="preserve">Custid </w:t>
+      </w:r>
+      <w:r>
+        <w:sym w:font="Wingdings" w:char="F0E0"/>
+      </w:r>
+      <w:r>
+        <w:t xml:space="preserve"> ContactName</w:t>
+      </w:r>
+      <w:r>
+        <w:t>2</w:t>
+      </w:r>
+    </w:p>
+    <w:p>
+      <w:pPr>
+        <w:pStyle w:val="Standard"/>
+        <w:rPr>
+          <w:rFonts w:hint="eastAsia"/>
+        </w:rPr>
+      </w:pPr>
+      <w:r>
         <w:t xml:space="preserve">AccountManager </w:t>
       </w:r>
       <w:r>
@@ -227,10 +254,33 @@
       <w:r>
         <w:t xml:space="preserve"> AccountManagerRoom</w:t>
       </w:r>
-    </w:p>
-    <w:p>
-      <w:pPr>
-        <w:pStyle w:val="Standard"/>
+      <w:r>
+        <w:t xml:space="preserve">     ----</w:t>
+      </w:r>
+      <w:r>
+        <w:t>--------------------------------------------</w:t>
+      </w:r>
+      <w:proofErr w:type="gramStart"/>
+      <w:r>
+        <w:t xml:space="preserve"> </w:t>
+      </w:r>
+      <w:r>
+        <w:t xml:space="preserve">  </w:t>
+      </w:r>
+      <w:r>
+        <w:t>(</w:t>
+      </w:r>
+      <w:proofErr w:type="gramEnd"/>
+      <w:r>
+        <w:t>1)</w:t>
+      </w:r>
+    </w:p>
+    <w:p>
+      <w:pPr>
+        <w:pStyle w:val="Standard"/>
+        <w:rPr>
+          <w:rFonts w:hint="eastAsia"/>
+        </w:rPr>
       </w:pPr>
     </w:p>
     <w:p>
@@ -253,7 +303,16 @@
         <w:t>,</w:t>
       </w:r>
       <w:r>
-        <w:t xml:space="preserve"> there is no partial but transitive dependency, hence we split the table into two, making it in 3NF</w:t>
+        <w:t xml:space="preserve"> there is no partial but transitive dependency</w:t>
+      </w:r>
+      <w:r>
+        <w:t xml:space="preserve"> as in (1)</w:t>
+      </w:r>
+      <w:r>
+        <w:t>, hence we split the table into two, making it in 3NF</w:t>
+      </w:r>
+      <w:r>
+        <w:t xml:space="preserve"> and BCNF.</w:t>
       </w:r>
     </w:p>
     <w:p>
@@ -420,7 +479,6 @@
                 <w:rFonts w:hint="eastAsia"/>
                 <w:b/>
                 <w:bCs/>
-                <w:u w:val="single"/>
               </w:rPr>
             </w:pPr>
             <w:r>
@@ -428,6 +486,9 @@
                 <w:u w:val="single"/>
               </w:rPr>
               <w:t>AccountManager</w:t>
+            </w:r>
+            <w:r>
+              <w:t xml:space="preserve"> (Primary Key)</w:t>
             </w:r>
           </w:p>
         </w:tc>
@@ -527,10 +588,10 @@
           <w:noProof/>
         </w:rPr>
         <w:drawing>
-          <wp:inline distT="0" distB="0" distL="0" distR="0" wp14:anchorId="032FBAE6" wp14:editId="5554CF5E">
-            <wp:extent cx="5451231" cy="3368134"/>
-            <wp:effectExtent l="0" t="0" r="0" b="3810"/>
-            <wp:docPr id="7" name="Picture 7"/>
+          <wp:inline distT="0" distB="0" distL="0" distR="0" wp14:anchorId="329E17FC" wp14:editId="58129EAB">
+            <wp:extent cx="5226050" cy="3289300"/>
+            <wp:effectExtent l="0" t="0" r="0" b="6350"/>
+            <wp:docPr id="6" name="Picture 6"/>
             <wp:cNvGraphicFramePr>
               <a:graphicFrameLocks xmlns:a="http://schemas.openxmlformats.org/drawingml/2006/main" noChangeAspect="1"/>
             </wp:cNvGraphicFramePr>
@@ -538,10 +599,10 @@
               <a:graphicData uri="http://schemas.openxmlformats.org/drawingml/2006/picture">
                 <pic:pic xmlns:pic="http://schemas.openxmlformats.org/drawingml/2006/picture">
                   <pic:nvPicPr>
-                    <pic:cNvPr id="7" name="20200716_134559.jpg"/>
+                    <pic:cNvPr id="6" name="20200716_211629.jpg"/>
                     <pic:cNvPicPr/>
                   </pic:nvPicPr>
-                  <pic:blipFill>
+                  <pic:blipFill rotWithShape="1">
                     <a:blip r:embed="rId7" cstate="print">
                       <a:extLst>
                         <a:ext uri="{28A0092B-C50C-407E-A947-70E740481C1C}">
@@ -549,18 +610,25 @@
                         </a:ext>
                       </a:extLst>
                     </a:blip>
-                    <a:stretch>
-                      <a:fillRect/>
-                    </a:stretch>
+                    <a:srcRect l="13887" t="18771" r="11504" b="12645"/>
+                    <a:stretch/>
                   </pic:blipFill>
-                  <pic:spPr>
+                  <pic:spPr bwMode="auto">
                     <a:xfrm>
                       <a:off x="0" y="0"/>
-                      <a:ext cx="5476933" cy="3384014"/>
+                      <a:ext cx="5227984" cy="3290517"/>
                     </a:xfrm>
                     <a:prstGeom prst="rect">
                       <a:avLst/>
                     </a:prstGeom>
+                    <a:ln>
+                      <a:noFill/>
+                    </a:ln>
+                    <a:extLst>
+                      <a:ext uri="{53640926-AAD7-44D8-BBD7-CCE9431645EC}">
+                        <a14:shadowObscured xmlns:a14="http://schemas.microsoft.com/office/drawing/2010/main"/>
+                      </a:ext>
+                    </a:extLst>
                   </pic:spPr>
                 </pic:pic>
               </a:graphicData>
@@ -607,7 +675,7 @@
           <w:iCs/>
           <w:color w:val="222222"/>
         </w:rPr>
-        <w:t>Consider a relation Student (</w:t>
+        <w:t xml:space="preserve">Consider a relation Student (StudentID, ModuleID, ModuleName, StudentName, StudentAddress, TutorId, TutorName). Each student is given a StudentID and each module given a ModuleID. A student can register more modules and a module can be registered by more students. </w:t>
       </w:r>
       <w:proofErr w:type="spellStart"/>
       <w:r>
@@ -618,7 +686,7 @@
           <w:iCs/>
           <w:color w:val="222222"/>
         </w:rPr>
-        <w:t>StudentID</w:t>
+        <w:t>TutorID</w:t>
       </w:r>
       <w:proofErr w:type="spellEnd"/>
       <w:r>
@@ -629,20 +697,22 @@
           <w:iCs/>
           <w:color w:val="222222"/>
         </w:rPr>
-        <w:t xml:space="preserve">, </w:t>
-      </w:r>
-      <w:proofErr w:type="spellStart"/>
-      <w:r>
-        <w:rPr>
+        <w:t xml:space="preserve"> is the ID of the student's personal tutor, it is not related to the modules that the student is taking. Each student has only one tutor, but a tutor can have many tutees. Different students can have the same name. Different students can be living at the same address.</w:t>
+      </w:r>
+    </w:p>
+    <w:p>
+      <w:pPr>
+        <w:pStyle w:val="Standard"/>
+        <w:spacing w:line="315" w:lineRule="atLeast"/>
+        <w:rPr>
+          <w:rFonts w:hint="eastAsia"/>
           <w:b/>
           <w:bCs/>
           <w:i/>
           <w:iCs/>
           <w:color w:val="222222"/>
         </w:rPr>
-        <w:t>ModuleID</w:t>
-      </w:r>
-      <w:proofErr w:type="spellEnd"/>
+      </w:pPr>
       <w:r>
         <w:rPr>
           <w:b/>
@@ -651,234 +721,621 @@
           <w:iCs/>
           <w:color w:val="222222"/>
         </w:rPr>
+        <w:t>Find all the functional dependencies holding in this relation and normalize the table to 3NF.</w:t>
+      </w:r>
+    </w:p>
+    <w:p>
+      <w:pPr>
+        <w:pStyle w:val="Standard"/>
+        <w:rPr>
+          <w:rFonts w:hint="eastAsia"/>
+          <w:b/>
+          <w:bCs/>
+        </w:rPr>
+      </w:pPr>
+    </w:p>
+    <w:p>
+      <w:pPr>
+        <w:pStyle w:val="Standard"/>
+        <w:rPr>
+          <w:rFonts w:hint="eastAsia"/>
+        </w:rPr>
+      </w:pPr>
+      <w:r>
+        <w:rPr>
+          <w:highlight w:val="yellow"/>
+        </w:rPr>
+        <w:t>Solution:</w:t>
+      </w:r>
+      <w:r>
+        <w:t xml:space="preserve"> </w:t>
+      </w:r>
+      <w:r>
+        <w:t>The dependencies are as follows:</w:t>
+      </w:r>
+    </w:p>
+    <w:p>
+      <w:pPr>
+        <w:pStyle w:val="Standard"/>
+      </w:pPr>
+    </w:p>
+    <w:p>
+      <w:pPr>
+        <w:pStyle w:val="Standard"/>
+      </w:pPr>
+      <w:r>
+        <w:t xml:space="preserve">StudentID </w:t>
+      </w:r>
+      <w:r>
+        <w:sym w:font="Wingdings" w:char="F0E0"/>
+      </w:r>
+      <w:r>
+        <w:t xml:space="preserve"> ModuleId</w:t>
+      </w:r>
+    </w:p>
+    <w:p>
+      <w:pPr>
+        <w:pStyle w:val="Standard"/>
+        <w:rPr>
+          <w:rFonts w:hint="eastAsia"/>
+        </w:rPr>
+      </w:pPr>
+      <w:r>
+        <w:t xml:space="preserve">ModuleId </w:t>
+      </w:r>
+      <w:r>
+        <w:sym w:font="Wingdings" w:char="F0E0"/>
+      </w:r>
+      <w:r>
+        <w:t xml:space="preserve"> StudentID</w:t>
+      </w:r>
+    </w:p>
+    <w:p>
+      <w:pPr>
+        <w:pStyle w:val="Standard"/>
+        <w:spacing w:line="276" w:lineRule="auto"/>
+        <w:rPr>
+          <w:color w:val="222222"/>
+        </w:rPr>
+      </w:pPr>
+      <w:r>
+        <w:rPr>
+          <w:color w:val="222222"/>
+        </w:rPr>
+        <w:t>StudentID</w:t>
+      </w:r>
+      <w:r>
+        <w:rPr>
+          <w:color w:val="222222"/>
+        </w:rPr>
+        <w:sym w:font="Wingdings" w:char="F0E0"/>
+      </w:r>
+      <w:r>
+        <w:rPr>
+          <w:color w:val="222222"/>
+        </w:rPr>
+        <w:t xml:space="preserve"> StudentName</w:t>
+      </w:r>
+    </w:p>
+    <w:p>
+      <w:pPr>
+        <w:pStyle w:val="Standard"/>
+        <w:spacing w:line="276" w:lineRule="auto"/>
+        <w:rPr>
+          <w:rFonts w:hint="eastAsia"/>
+          <w:color w:val="222222"/>
+        </w:rPr>
+      </w:pPr>
+      <w:r>
+        <w:rPr>
+          <w:color w:val="222222"/>
+        </w:rPr>
+        <w:t>StudentID</w:t>
+      </w:r>
+      <w:r>
+        <w:rPr>
+          <w:color w:val="222222"/>
+        </w:rPr>
+        <w:sym w:font="Wingdings" w:char="F0E0"/>
+      </w:r>
+      <w:r>
+        <w:rPr>
+          <w:color w:val="222222"/>
+        </w:rPr>
+        <w:t xml:space="preserve"> StudentAddress</w:t>
+      </w:r>
+    </w:p>
+    <w:p>
+      <w:pPr>
+        <w:pStyle w:val="Standard"/>
+        <w:spacing w:line="276" w:lineRule="auto"/>
+        <w:rPr>
+          <w:rFonts w:hint="eastAsia"/>
+          <w:color w:val="222222"/>
+        </w:rPr>
+      </w:pPr>
+      <w:r>
+        <w:rPr>
+          <w:color w:val="222222"/>
+        </w:rPr>
+        <w:t xml:space="preserve">StudentID </w:t>
+      </w:r>
+      <w:r>
+        <w:rPr>
+          <w:color w:val="222222"/>
+        </w:rPr>
+        <w:sym w:font="Wingdings" w:char="F0E0"/>
+      </w:r>
+      <w:r>
+        <w:rPr>
+          <w:color w:val="222222"/>
+        </w:rPr>
+        <w:t xml:space="preserve"> TutorId</w:t>
+      </w:r>
+    </w:p>
+    <w:p>
+      <w:pPr>
+        <w:pStyle w:val="Standard"/>
+        <w:spacing w:line="276" w:lineRule="auto"/>
+        <w:rPr>
+          <w:rFonts w:hint="eastAsia"/>
+          <w:color w:val="222222"/>
+        </w:rPr>
+      </w:pPr>
+      <w:r>
+        <w:rPr>
+          <w:color w:val="222222"/>
+        </w:rPr>
+        <w:t xml:space="preserve">TutorId </w:t>
+      </w:r>
+      <w:r>
+        <w:rPr>
+          <w:color w:val="222222"/>
+        </w:rPr>
+        <w:sym w:font="Wingdings" w:char="F0E0"/>
+      </w:r>
+      <w:r>
+        <w:rPr>
+          <w:color w:val="222222"/>
+        </w:rPr>
+        <w:t>TutorName</w:t>
+      </w:r>
+    </w:p>
+    <w:p>
+      <w:pPr>
+        <w:pStyle w:val="Standard"/>
+        <w:spacing w:line="276" w:lineRule="auto"/>
+        <w:rPr>
+          <w:color w:val="222222"/>
+        </w:rPr>
+      </w:pPr>
+      <w:r>
+        <w:rPr>
+          <w:color w:val="222222"/>
+        </w:rPr>
+        <w:t>ModuleI</w:t>
+      </w:r>
+      <w:r>
+        <w:rPr>
+          <w:color w:val="222222"/>
+        </w:rPr>
+        <w:t>d</w:t>
+      </w:r>
+      <w:r>
+        <w:rPr>
+          <w:color w:val="222222"/>
+        </w:rPr>
+        <w:t xml:space="preserve"> </w:t>
+      </w:r>
+      <w:r>
+        <w:rPr>
+          <w:color w:val="222222"/>
+        </w:rPr>
+        <w:sym w:font="Wingdings" w:char="F0E0"/>
+      </w:r>
+      <w:r>
+        <w:rPr>
+          <w:color w:val="222222"/>
+        </w:rPr>
+        <w:t xml:space="preserve"> ModuleName</w:t>
+      </w:r>
+    </w:p>
+    <w:p>
+      <w:pPr>
+        <w:pStyle w:val="Standard"/>
+        <w:spacing w:line="276" w:lineRule="auto"/>
+        <w:rPr>
+          <w:color w:val="222222"/>
+        </w:rPr>
+      </w:pPr>
+    </w:p>
+    <w:p>
+      <w:pPr>
+        <w:pStyle w:val="Standard"/>
+        <w:spacing w:line="276" w:lineRule="auto"/>
+        <w:rPr>
+          <w:color w:val="222222"/>
+        </w:rPr>
+      </w:pPr>
+      <w:r>
+        <w:rPr>
+          <w:color w:val="222222"/>
+        </w:rPr>
+        <w:t xml:space="preserve"> Also, given that a student can opt for multiple modules and a tutor is assigned to a student not to the module type.</w:t>
+      </w:r>
+    </w:p>
+    <w:p>
+      <w:pPr>
+        <w:pStyle w:val="Standard"/>
+        <w:spacing w:line="276" w:lineRule="auto"/>
+        <w:rPr>
+          <w:color w:val="222222"/>
+        </w:rPr>
+      </w:pPr>
+    </w:p>
+    <w:p>
+      <w:pPr>
+        <w:pStyle w:val="Standard"/>
+        <w:spacing w:line="276" w:lineRule="auto"/>
+        <w:rPr>
+          <w:rFonts w:hint="eastAsia"/>
+          <w:color w:val="222222"/>
+        </w:rPr>
+      </w:pPr>
+      <w:r>
+        <w:rPr>
+          <w:color w:val="222222"/>
+        </w:rPr>
+        <w:t>Therefore, StudentID</w:t>
+      </w:r>
+      <w:r>
+        <w:rPr>
+          <w:color w:val="222222"/>
+        </w:rPr>
+        <w:t xml:space="preserve"> and </w:t>
+      </w:r>
+      <w:r>
+        <w:rPr>
+          <w:color w:val="222222"/>
+        </w:rPr>
+        <w:t xml:space="preserve">ModuleId will be the candidate key. </w:t>
+      </w:r>
+    </w:p>
+    <w:p>
+      <w:pPr>
+        <w:pStyle w:val="Standard"/>
+        <w:rPr>
+          <w:rFonts w:hint="eastAsia"/>
+        </w:rPr>
+      </w:pPr>
+    </w:p>
+    <w:p>
+      <w:pPr>
+        <w:pStyle w:val="Standard"/>
+        <w:rPr>
+          <w:rFonts w:hint="eastAsia"/>
+        </w:rPr>
+      </w:pPr>
+      <w:r>
+        <w:rPr>
+          <w:rFonts w:hint="eastAsia"/>
+        </w:rPr>
+        <w:t>H</w:t>
+      </w:r>
+      <w:r>
+        <w:t>ence f</w:t>
+      </w:r>
+      <w:r>
+        <w:t>ive</w:t>
+      </w:r>
+      <w:r>
+        <w:t xml:space="preserve"> tables will be formed to normalise </w:t>
+      </w:r>
+      <w:r>
+        <w:t xml:space="preserve">the relation </w:t>
+      </w:r>
+      <w:r>
+        <w:t xml:space="preserve">to 3 NF </w:t>
+      </w:r>
+    </w:p>
+    <w:p>
+      <w:pPr>
+        <w:pStyle w:val="Standard"/>
+      </w:pPr>
+    </w:p>
+    <w:p>
+      <w:pPr>
+        <w:pStyle w:val="Standard"/>
+        <w:spacing w:line="276" w:lineRule="auto"/>
+        <w:rPr>
+          <w:color w:val="222222"/>
+        </w:rPr>
+      </w:pPr>
+      <w:r>
+        <w:rPr>
+          <w:color w:val="222222"/>
+        </w:rPr>
+        <w:t>R</w:t>
+      </w:r>
+      <w:r>
+        <w:rPr>
+          <w:color w:val="222222"/>
+        </w:rPr>
+        <w:t>1</w:t>
+      </w:r>
+      <w:r>
+        <w:rPr>
+          <w:color w:val="222222"/>
+        </w:rPr>
+        <w:t>(</w:t>
+      </w:r>
+      <w:r>
+        <w:rPr>
+          <w:color w:val="222222"/>
+          <w:u w:val="single"/>
+        </w:rPr>
+        <w:t>StudentID</w:t>
+      </w:r>
+      <w:r>
+        <w:rPr>
+          <w:color w:val="222222"/>
+        </w:rPr>
         <w:t xml:space="preserve">, </w:t>
       </w:r>
-      <w:proofErr w:type="spellStart"/>
-      <w:r>
-        <w:rPr>
-          <w:b/>
-          <w:bCs/>
-          <w:i/>
-          <w:iCs/>
-          <w:color w:val="222222"/>
-        </w:rPr>
-        <w:t>ModuleName</w:t>
-      </w:r>
-      <w:proofErr w:type="spellEnd"/>
-      <w:r>
-        <w:rPr>
-          <w:b/>
-          <w:bCs/>
-          <w:i/>
-          <w:iCs/>
-          <w:color w:val="222222"/>
-        </w:rPr>
-        <w:t xml:space="preserve">, </w:t>
-      </w:r>
-      <w:proofErr w:type="spellStart"/>
-      <w:r>
-        <w:rPr>
-          <w:b/>
-          <w:bCs/>
-          <w:i/>
-          <w:iCs/>
-          <w:color w:val="222222"/>
-        </w:rPr>
-        <w:t>StudentName</w:t>
-      </w:r>
-      <w:proofErr w:type="spellEnd"/>
-      <w:r>
-        <w:rPr>
-          <w:b/>
-          <w:bCs/>
-          <w:i/>
-          <w:iCs/>
-          <w:color w:val="222222"/>
-        </w:rPr>
-        <w:t xml:space="preserve">, </w:t>
-      </w:r>
-      <w:proofErr w:type="spellStart"/>
-      <w:r>
-        <w:rPr>
-          <w:b/>
-          <w:bCs/>
-          <w:i/>
-          <w:iCs/>
-          <w:color w:val="222222"/>
-        </w:rPr>
-        <w:t>StudentAddress</w:t>
-      </w:r>
-      <w:proofErr w:type="spellEnd"/>
-      <w:r>
-        <w:rPr>
-          <w:b/>
-          <w:bCs/>
-          <w:i/>
-          <w:iCs/>
-          <w:color w:val="222222"/>
-        </w:rPr>
-        <w:t xml:space="preserve">, </w:t>
-      </w:r>
-      <w:proofErr w:type="spellStart"/>
-      <w:r>
-        <w:rPr>
-          <w:b/>
-          <w:bCs/>
-          <w:i/>
-          <w:iCs/>
-          <w:color w:val="222222"/>
+      <w:r>
+        <w:rPr>
+          <w:color w:val="222222"/>
+          <w:u w:val="single"/>
+        </w:rPr>
+        <w:t>ModuleId</w:t>
+      </w:r>
+      <w:r>
+        <w:rPr>
+          <w:color w:val="222222"/>
+        </w:rPr>
+        <w:t>)</w:t>
+      </w:r>
+    </w:p>
+    <w:p>
+      <w:pPr>
+        <w:pStyle w:val="Standard"/>
+        <w:spacing w:line="276" w:lineRule="auto"/>
+        <w:rPr>
+          <w:rFonts w:hint="eastAsia"/>
+          <w:color w:val="222222"/>
+        </w:rPr>
+      </w:pPr>
+      <w:r>
+        <w:rPr>
+          <w:color w:val="222222"/>
+        </w:rPr>
+        <w:t>R2(</w:t>
+      </w:r>
+      <w:r>
+        <w:rPr>
+          <w:color w:val="222222"/>
+          <w:u w:val="single"/>
+        </w:rPr>
+        <w:t>StudentID</w:t>
+      </w:r>
+      <w:r>
+        <w:rPr>
+          <w:color w:val="222222"/>
+        </w:rPr>
+        <w:t>, TutorId): functional dependency of tutor on the student</w:t>
+      </w:r>
+    </w:p>
+    <w:p>
+      <w:pPr>
+        <w:pStyle w:val="Standard"/>
+        <w:spacing w:line="276" w:lineRule="auto"/>
+        <w:rPr>
+          <w:rFonts w:hint="eastAsia"/>
+          <w:color w:val="222222"/>
+        </w:rPr>
+      </w:pPr>
+      <w:r>
+        <w:t>R</w:t>
+      </w:r>
+      <w:r>
+        <w:t>3</w:t>
+      </w:r>
+      <w:r>
+        <w:t xml:space="preserve"> (</w:t>
+      </w:r>
+      <w:r>
+        <w:rPr>
+          <w:color w:val="222222"/>
+          <w:u w:val="single"/>
+        </w:rPr>
+        <w:t>StudentID</w:t>
+      </w:r>
+      <w:r>
+        <w:rPr>
+          <w:color w:val="222222"/>
+        </w:rPr>
+        <w:t>,</w:t>
+      </w:r>
+      <w:r>
+        <w:rPr>
+          <w:color w:val="222222"/>
+        </w:rPr>
+        <w:t xml:space="preserve"> </w:t>
+      </w:r>
+      <w:r>
+        <w:rPr>
+          <w:color w:val="222222"/>
+        </w:rPr>
+        <w:t>StudentName, StudentAddress</w:t>
+      </w:r>
+      <w:r>
+        <w:rPr>
+          <w:color w:val="222222"/>
+        </w:rPr>
+        <w:t>)</w:t>
+      </w:r>
+      <w:r>
+        <w:rPr>
+          <w:color w:val="222222"/>
+        </w:rPr>
+        <w:t>: separate relation due to partial dependency of attributes on StudentID</w:t>
+      </w:r>
+    </w:p>
+    <w:p>
+      <w:pPr>
+        <w:pStyle w:val="Standard"/>
+        <w:spacing w:line="276" w:lineRule="auto"/>
+        <w:rPr>
+          <w:rFonts w:hint="eastAsia"/>
+          <w:color w:val="222222"/>
+        </w:rPr>
+      </w:pPr>
+      <w:r>
+        <w:rPr>
+          <w:color w:val="222222"/>
+        </w:rPr>
+        <w:t>R</w:t>
+      </w:r>
+      <w:r>
+        <w:rPr>
+          <w:color w:val="222222"/>
+        </w:rPr>
+        <w:t>4</w:t>
+      </w:r>
+      <w:r>
+        <w:rPr>
+          <w:color w:val="222222"/>
+        </w:rPr>
+        <w:t>(</w:t>
+      </w:r>
+      <w:r>
+        <w:rPr>
+          <w:color w:val="222222"/>
+          <w:u w:val="single"/>
         </w:rPr>
         <w:t>TutorId</w:t>
       </w:r>
-      <w:proofErr w:type="spellEnd"/>
-      <w:r>
-        <w:rPr>
-          <w:b/>
-          <w:bCs/>
-          <w:i/>
-          <w:iCs/>
-          <w:color w:val="222222"/>
-        </w:rPr>
-        <w:t xml:space="preserve">, </w:t>
-      </w:r>
-      <w:proofErr w:type="spellStart"/>
-      <w:r>
-        <w:rPr>
-          <w:b/>
-          <w:bCs/>
-          <w:i/>
-          <w:iCs/>
-          <w:color w:val="222222"/>
-        </w:rPr>
-        <w:t>TutorName</w:t>
-      </w:r>
-      <w:proofErr w:type="spellEnd"/>
-      <w:r>
-        <w:rPr>
-          <w:b/>
-          <w:bCs/>
-          <w:i/>
-          <w:iCs/>
-          <w:color w:val="222222"/>
-        </w:rPr>
-        <w:t xml:space="preserve">). Each student is given a </w:t>
-      </w:r>
-      <w:proofErr w:type="spellStart"/>
-      <w:r>
-        <w:rPr>
-          <w:b/>
-          <w:bCs/>
-          <w:i/>
-          <w:iCs/>
-          <w:color w:val="222222"/>
-        </w:rPr>
-        <w:t>StudentID</w:t>
-      </w:r>
-      <w:proofErr w:type="spellEnd"/>
-      <w:r>
-        <w:rPr>
-          <w:b/>
-          <w:bCs/>
-          <w:i/>
-          <w:iCs/>
-          <w:color w:val="222222"/>
-        </w:rPr>
-        <w:t xml:space="preserve"> and each module given a </w:t>
-      </w:r>
-      <w:proofErr w:type="spellStart"/>
-      <w:r>
-        <w:rPr>
-          <w:b/>
-          <w:bCs/>
-          <w:i/>
-          <w:iCs/>
-          <w:color w:val="222222"/>
-        </w:rPr>
-        <w:t>ModuleID</w:t>
-      </w:r>
-      <w:proofErr w:type="spellEnd"/>
-      <w:r>
-        <w:rPr>
-          <w:b/>
-          <w:bCs/>
-          <w:i/>
-          <w:iCs/>
-          <w:color w:val="222222"/>
-        </w:rPr>
-        <w:t xml:space="preserve">. A student can register more modules and a module can be registered by more students. </w:t>
-      </w:r>
-      <w:proofErr w:type="spellStart"/>
-      <w:r>
-        <w:rPr>
-          <w:b/>
-          <w:bCs/>
-          <w:i/>
-          <w:iCs/>
-          <w:color w:val="222222"/>
-        </w:rPr>
-        <w:t>TutorID</w:t>
-      </w:r>
-      <w:proofErr w:type="spellEnd"/>
-      <w:r>
-        <w:rPr>
-          <w:b/>
-          <w:bCs/>
-          <w:i/>
-          <w:iCs/>
-          <w:color w:val="222222"/>
-        </w:rPr>
-        <w:t xml:space="preserve"> is the ID of the student's personal tutor, it is not related to the modules that the student is taking. Each student has only one tutor, but a tutor can have many tutees. Different students can have the same name. Different students can be living at the same address.</w:t>
-      </w:r>
-    </w:p>
-    <w:p>
-      <w:pPr>
-        <w:pStyle w:val="Standard"/>
-        <w:spacing w:line="315" w:lineRule="atLeast"/>
-        <w:rPr>
-          <w:rFonts w:hint="eastAsia"/>
-          <w:b/>
-          <w:bCs/>
-          <w:i/>
-          <w:iCs/>
-          <w:color w:val="222222"/>
-        </w:rPr>
-      </w:pPr>
-      <w:r>
-        <w:rPr>
-          <w:b/>
-          <w:bCs/>
-          <w:i/>
-          <w:iCs/>
-          <w:color w:val="222222"/>
-        </w:rPr>
-        <w:t>Find all the functional dependencies holding in this relation and normalize the table to 3NF.</w:t>
-      </w:r>
-    </w:p>
-    <w:p>
-      <w:pPr>
-        <w:pStyle w:val="Standard"/>
-        <w:rPr>
-          <w:rFonts w:hint="eastAsia"/>
-          <w:b/>
-          <w:bCs/>
-        </w:rPr>
-      </w:pPr>
-    </w:p>
-    <w:p>
-      <w:pPr>
-        <w:pStyle w:val="Standard"/>
-        <w:rPr>
-          <w:rFonts w:hint="eastAsia"/>
-        </w:rPr>
-      </w:pPr>
-    </w:p>
-    <w:p>
-      <w:pPr>
-        <w:pStyle w:val="Standard"/>
-        <w:rPr>
-          <w:rFonts w:hint="eastAsia"/>
-        </w:rPr>
-      </w:pPr>
+      <w:r>
+        <w:rPr>
+          <w:color w:val="222222"/>
+        </w:rPr>
+        <w:t>,</w:t>
+      </w:r>
+      <w:r>
+        <w:rPr>
+          <w:color w:val="222222"/>
+        </w:rPr>
+        <w:t xml:space="preserve"> </w:t>
+      </w:r>
+      <w:r>
+        <w:rPr>
+          <w:color w:val="222222"/>
+        </w:rPr>
+        <w:t>TutorName)</w:t>
+      </w:r>
+      <w:r>
+        <w:rPr>
+          <w:color w:val="222222"/>
+        </w:rPr>
+        <w:t xml:space="preserve">: transitive relationship from StudentID </w:t>
+      </w:r>
+      <w:r>
+        <w:rPr>
+          <w:color w:val="222222"/>
+        </w:rPr>
+        <w:sym w:font="Wingdings" w:char="F0E0"/>
+      </w:r>
+      <w:r>
+        <w:rPr>
+          <w:color w:val="222222"/>
+        </w:rPr>
+        <w:t xml:space="preserve"> TutorId </w:t>
+      </w:r>
+      <w:r>
+        <w:rPr>
+          <w:color w:val="222222"/>
+        </w:rPr>
+        <w:sym w:font="Wingdings" w:char="F0E0"/>
+      </w:r>
+      <w:r>
+        <w:rPr>
+          <w:color w:val="222222"/>
+        </w:rPr>
+        <w:t xml:space="preserve"> TutorName</w:t>
+      </w:r>
+    </w:p>
+    <w:p>
+      <w:pPr>
+        <w:pStyle w:val="Standard"/>
+        <w:spacing w:line="276" w:lineRule="auto"/>
+        <w:rPr>
+          <w:rFonts w:hint="eastAsia"/>
+          <w:color w:val="222222"/>
+        </w:rPr>
+      </w:pPr>
+      <w:r>
+        <w:rPr>
+          <w:color w:val="222222"/>
+        </w:rPr>
+        <w:t>R</w:t>
+      </w:r>
+      <w:r>
+        <w:rPr>
+          <w:color w:val="222222"/>
+        </w:rPr>
+        <w:t>5</w:t>
+      </w:r>
+      <w:r>
+        <w:rPr>
+          <w:color w:val="222222"/>
+        </w:rPr>
+        <w:t>(</w:t>
+      </w:r>
+      <w:r>
+        <w:rPr>
+          <w:color w:val="222222"/>
+          <w:u w:val="single"/>
+        </w:rPr>
+        <w:t>ModuleI</w:t>
+      </w:r>
+      <w:r>
+        <w:rPr>
+          <w:color w:val="222222"/>
+          <w:u w:val="single"/>
+        </w:rPr>
+        <w:t>d</w:t>
+      </w:r>
+      <w:r>
+        <w:rPr>
+          <w:color w:val="222222"/>
+        </w:rPr>
+        <w:t>, ModuleName)</w:t>
+      </w:r>
+      <w:r>
+        <w:rPr>
+          <w:color w:val="222222"/>
+        </w:rPr>
+        <w:t>: functional dependency of ModuleName on ModuleId</w:t>
+      </w:r>
+    </w:p>
+    <w:p>
+      <w:pPr>
+        <w:pStyle w:val="Standard"/>
+        <w:rPr>
+          <w:rFonts w:hint="eastAsia"/>
+        </w:rPr>
+      </w:pPr>
+    </w:p>
+    <w:p>
+      <w:pPr>
+        <w:pStyle w:val="Standard"/>
+        <w:rPr>
+          <w:rFonts w:hint="eastAsia"/>
+        </w:rPr>
+      </w:pPr>
+      <w:r>
+        <w:t xml:space="preserve">*underlined attributes are the primary key for the respective relations </w:t>
+      </w:r>
     </w:p>
     <w:p>
       <w:pPr>
@@ -916,7 +1373,7 @@
     </w:p>
     <w:sectPr>
       <w:pgSz w:w="11906" w:h="16838"/>
-      <w:pgMar w:top="1134" w:right="1134" w:bottom="1134" w:left="1134" w:header="720" w:footer="720" w:gutter="0"/>
+      <w:pgMar w:top="1134" w:right="1134" w:bottom="709" w:left="1134" w:header="720" w:footer="720" w:gutter="0"/>
       <w:cols w:space="720"/>
     </w:sectPr>
   </w:body>

</xml_diff>